<commit_message>
added Zacher et al. NGS DG panel paper link
</commit_message>
<xml_diff>
--- a/DiffuseGliomaTestingResources.docx
+++ b/DiffuseGliomaTestingResources.docx
@@ -53,7 +53,7 @@
         <w:pStyle w:val="Date"/>
       </w:pPr>
       <w:r>
-        <w:t xml:space="preserve">11/07/2018</w:t>
+        <w:t xml:space="preserve">1/6/2018</w:t>
       </w:r>
     </w:p>
     <w:p>
@@ -544,9 +544,32 @@
     </w:p>
     <w:p>
       <w:pPr>
+        <w:pStyle w:val="Heading3"/>
+      </w:pPr>
+      <w:bookmarkStart w:id="56" w:name="high-grade-supratentorial-pediatric-neuroepithelial-tumors-1"/>
+      <w:bookmarkEnd w:id="56"/>
+      <w:r>
+        <w:t xml:space="preserve">High grade supratentorial pediatric neuroepithelial tumors</w:t>
+      </w:r>
+    </w:p>
+    <w:p>
+      <w:pPr>
+        <w:pStyle w:val="FirstParagraph"/>
+      </w:pPr>
+      <w:hyperlink r:id="rId57">
+        <w:r>
+          <w:rPr>
+            <w:rStyle w:val="Hyperlink"/>
+          </w:rPr>
+          <w:t xml:space="preserve">Developing ontology: Figure 1 and Table 1 in this paper show how to start dissecting these rare and lethal pediatric tumors</w:t>
+        </w:r>
+      </w:hyperlink>
+    </w:p>
+    <w:p>
+      <w:pPr>
         <w:pStyle w:val="BodyText"/>
       </w:pPr>
-      <w:hyperlink r:id="rId56">
+      <w:hyperlink r:id="rId58">
         <w:r>
           <w:rPr>
             <w:rStyle w:val="Hyperlink"/>
@@ -559,8 +582,8 @@
       <w:pPr>
         <w:pStyle w:val="Heading3"/>
       </w:pPr>
-      <w:bookmarkStart w:id="57" w:name="methylation-profiling-based-classification-whats-the-fuss"/>
-      <w:bookmarkEnd w:id="57"/>
+      <w:bookmarkStart w:id="59" w:name="methylation-profiling-based-classification-whats-the-fuss"/>
+      <w:bookmarkEnd w:id="59"/>
       <w:r>
         <w:t xml:space="preserve">Methylation profiling based classification: what’s the fuss?</w:t>
       </w:r>
@@ -569,7 +592,7 @@
       <w:pPr>
         <w:pStyle w:val="FirstParagraph"/>
       </w:pPr>
-      <w:hyperlink r:id="rId58">
+      <w:hyperlink r:id="rId60">
         <w:r>
           <w:rPr>
             <w:rStyle w:val="Hyperlink"/>
@@ -580,10 +603,33 @@
     </w:p>
     <w:p>
       <w:pPr>
+        <w:pStyle w:val="Heading3"/>
+      </w:pPr>
+      <w:bookmarkStart w:id="61" w:name="panels-for-diffuse-gliomas-come-of-age."/>
+      <w:bookmarkEnd w:id="61"/>
+      <w:r>
+        <w:t xml:space="preserve">Panels for diffuse gliomas come of age.</w:t>
+      </w:r>
+    </w:p>
+    <w:p>
+      <w:pPr>
+        <w:pStyle w:val="FirstParagraph"/>
+      </w:pPr>
+      <w:hyperlink r:id="rId62">
+        <w:r>
+          <w:rPr>
+            <w:rStyle w:val="Hyperlink"/>
+          </w:rPr>
+          <w:t xml:space="preserve">A diffuse glioma NGS panel covering a variety of targets. (Duesseldorf)</w:t>
+        </w:r>
+      </w:hyperlink>
+    </w:p>
+    <w:p>
+      <w:pPr>
         <w:pStyle w:val="Heading2"/>
       </w:pPr>
-      <w:bookmarkStart w:id="59" w:name="important-websites"/>
-      <w:bookmarkEnd w:id="59"/>
+      <w:bookmarkStart w:id="63" w:name="important-websites"/>
+      <w:bookmarkEnd w:id="63"/>
       <w:r>
         <w:t xml:space="preserve">Important websites:</w:t>
       </w:r>
@@ -592,8 +638,8 @@
       <w:pPr>
         <w:pStyle w:val="Heading4"/>
       </w:pPr>
-      <w:bookmarkStart w:id="60" w:name="sites-for-exploring-the-cancer-genome-atlas-tcga-data"/>
-      <w:bookmarkEnd w:id="60"/>
+      <w:bookmarkStart w:id="64" w:name="sites-for-exploring-the-cancer-genome-atlas-tcga-data"/>
+      <w:bookmarkEnd w:id="64"/>
       <w:r>
         <w:t xml:space="preserve">Sites for exploring The Cancer Genome Atlas (TCGA) data:</w:t>
       </w:r>
@@ -602,7 +648,7 @@
       <w:pPr>
         <w:pStyle w:val="FirstParagraph"/>
       </w:pPr>
-      <w:hyperlink r:id="rId61">
+      <w:hyperlink r:id="rId65">
         <w:r>
           <w:rPr>
             <w:rStyle w:val="Hyperlink"/>
@@ -615,7 +661,7 @@
       <w:pPr>
         <w:pStyle w:val="BodyText"/>
       </w:pPr>
-      <w:hyperlink r:id="rId62">
+      <w:hyperlink r:id="rId66">
         <w:r>
           <w:rPr>
             <w:rStyle w:val="Hyperlink"/>
@@ -628,7 +674,7 @@
       <w:pPr>
         <w:pStyle w:val="BodyText"/>
       </w:pPr>
-      <w:hyperlink r:id="rId63">
+      <w:hyperlink r:id="rId67">
         <w:r>
           <w:rPr>
             <w:rStyle w:val="Hyperlink"/>
@@ -641,8 +687,8 @@
       <w:pPr>
         <w:pStyle w:val="Heading4"/>
       </w:pPr>
-      <w:bookmarkStart w:id="64" w:name="site-for-connecting-to-methylation-profiling-in-europe"/>
-      <w:bookmarkEnd w:id="64"/>
+      <w:bookmarkStart w:id="68" w:name="site-for-connecting-to-methylation-profiling-in-europe"/>
+      <w:bookmarkEnd w:id="68"/>
       <w:r>
         <w:t xml:space="preserve">Site for connecting to methylation profiling in Europe:</w:t>
       </w:r>
@@ -651,7 +697,7 @@
       <w:pPr>
         <w:pStyle w:val="FirstParagraph"/>
       </w:pPr>
-      <w:hyperlink r:id="rId65">
+      <w:hyperlink r:id="rId69">
         <w:r>
           <w:rPr>
             <w:rStyle w:val="Hyperlink"/>
@@ -768,7 +814,7 @@
     </w:lvl>
   </w:abstractNum>
   <w:abstractNum w:abstractNumId="990">
-    <w:nsid w:val="b2bb8b12"/>
+    <w:nsid w:val="7e652377"/>
     <w:multiLevelType w:val="multilevel"/>
     <w:lvl w:ilvl="0">
       <w:numFmt w:val="bullet"/>

</xml_diff>